<commit_message>
Finish Week for EDX UCSD and UT, finish lectures for Udacity Inferential Stats, Start Udacity Data Analysis
</commit_message>
<xml_diff>
--- a/Stats/Udacity/DataAnalystNanoDegree/IntroToInferentialStats/Lesson11_ChiSquared.docx
+++ b/Stats/Udacity/DataAnalystNanoDegree/IntroToInferentialStats/Lesson11_ChiSquared.docx
@@ -342,7 +342,6 @@
       <w:r>
         <w:t>B.C.</w:t>
       </w:r>
-      <w:proofErr w:type="gramStart"/>
       <w:r>
         <w:t>]</w:t>
       </w:r>
@@ -352,7 +351,6 @@
       <w:r>
         <w:t>)</w:t>
       </w:r>
-      <w:proofErr w:type="gramEnd"/>
     </w:p>
     <w:p>
       <w:pPr>
@@ -702,6 +700,7 @@
       <w:r>
         <w:rPr>
           <w:b/>
+          <w:i/>
         </w:rPr>
         <w:t>assume</w:t>
       </w:r>
@@ -717,7 +716,19 @@
       </w:pPr>
       <w:r>
         <w:lastRenderedPageBreak/>
-        <w:t>H(0) values are what we expect to find if there’s nothing different about each thing we’re testing (genr</w:t>
+        <w:t>H(0) values are what we expect to find</w:t>
+      </w:r>
+      <w:r>
+        <w:t xml:space="preserve"> </w:t>
+      </w:r>
+      <w:r>
+        <w:rPr>
+          <w:i/>
+        </w:rPr>
+        <w:t>based on the population</w:t>
+      </w:r>
+      <w:r>
+        <w:t xml:space="preserve"> if there’s nothing different about each thing we’re testing (genr</w:t>
       </w:r>
       <w:r>
         <w:t>e of music, taste of soda, chances of summiting, etc.)</w:t>
@@ -735,13 +746,1515 @@
           <w:b/>
         </w:rPr>
       </w:pPr>
+      <w:r>
+        <w:rPr>
+          <w:b/>
+        </w:rPr>
+        <w:t>Expected proportion * n = expected frequencies</w:t>
+      </w:r>
+    </w:p>
+    <w:p>
+      <w:pPr>
+        <w:pStyle w:val="ListBullet"/>
+        <w:tabs>
+          <w:tab w:val="clear" w:pos="1530"/>
+          <w:tab w:val="num" w:pos="360"/>
+        </w:tabs>
+        <w:ind w:left="360"/>
+        <w:rPr>
+          <w:b/>
+        </w:rPr>
+      </w:pPr>
+      <w:r>
+        <w:t>So,</w:t>
+      </w:r>
+      <w:r>
+        <w:t xml:space="preserve"> for the mountain example, we know what success to </w:t>
+      </w:r>
+      <w:r>
+        <w:rPr>
+          <w:i/>
+        </w:rPr>
+        <w:t>expect</w:t>
+      </w:r>
+      <w:r>
+        <w:t xml:space="preserve"> based on h(0) and we know what the guide company </w:t>
+      </w:r>
+      <w:r>
+        <w:rPr>
+          <w:i/>
+        </w:rPr>
+        <w:t>observed</w:t>
+      </w:r>
+      <w:r>
+        <w:t xml:space="preserve"> last year</w:t>
+      </w:r>
+    </w:p>
+    <w:p>
+      <w:pPr>
+        <w:pStyle w:val="ListBullet"/>
+        <w:tabs>
+          <w:tab w:val="clear" w:pos="1530"/>
+          <w:tab w:val="num" w:pos="720"/>
+        </w:tabs>
+        <w:ind w:left="720"/>
+        <w:rPr>
+          <w:b/>
+        </w:rPr>
+      </w:pPr>
+      <w:r>
+        <w:t>H(a) is basically just that h(0) is not true</w:t>
+      </w:r>
+    </w:p>
+    <w:p>
+      <w:pPr>
+        <w:pStyle w:val="ListBullet"/>
+        <w:tabs>
+          <w:tab w:val="clear" w:pos="1530"/>
+          <w:tab w:val="num" w:pos="360"/>
+        </w:tabs>
+        <w:ind w:left="360"/>
+        <w:rPr>
+          <w:b/>
+        </w:rPr>
+      </w:pPr>
+      <w:r>
+        <w:t xml:space="preserve">Now need to test how well </w:t>
+      </w:r>
+      <w:r>
+        <w:rPr>
+          <w:i/>
+        </w:rPr>
+        <w:t xml:space="preserve">observed sample frequencies “fit” the population/expected proportions </w:t>
+      </w:r>
+      <w:r>
+        <w:t xml:space="preserve">via a </w:t>
+      </w:r>
+      <w:r>
+        <w:rPr>
+          <w:b/>
+        </w:rPr>
+        <w:t xml:space="preserve">Chi-Squared “Goodness </w:t>
+      </w:r>
+      <w:r>
+        <w:rPr>
+          <w:b/>
+        </w:rPr>
+        <w:t>of</w:t>
+      </w:r>
+      <w:r>
+        <w:rPr>
+          <w:b/>
+        </w:rPr>
+        <w:t xml:space="preserve"> Fit” Test</w:t>
+      </w:r>
+    </w:p>
+    <w:p>
+      <w:pPr>
+        <w:pStyle w:val="ListBullet"/>
+        <w:tabs>
+          <w:tab w:val="clear" w:pos="1530"/>
+          <w:tab w:val="num" w:pos="360"/>
+        </w:tabs>
+        <w:ind w:left="360"/>
+        <w:rPr>
+          <w:b/>
+        </w:rPr>
+      </w:pPr>
+      <w:r>
+        <w:rPr>
+          <w:b/>
+        </w:rPr>
+        <w:t xml:space="preserve">Chi-squared = </w:t>
+      </w:r>
+      <w:r>
+        <w:t xml:space="preserve">Sum of all observed frequencies minus expected frequencies squared and divided by expected frequencies </w:t>
+      </w:r>
+      <w:r>
+        <w:sym w:font="Wingdings" w:char="F0E0"/>
+      </w:r>
+      <w:r>
+        <w:t xml:space="preserve"> </w:t>
+      </w:r>
+      <w:r>
+        <w:rPr>
+          <w:b/>
+        </w:rPr>
+        <w:t>Sum[(f(o) – f(e)^2/f(e))</w:t>
+      </w:r>
+      <w:r>
+        <w:t xml:space="preserve"> = a ration of observed to expected frequencies</w:t>
+      </w:r>
+    </w:p>
+    <w:p>
+      <w:pPr>
+        <w:pStyle w:val="ListBullet"/>
+        <w:numPr>
+          <w:ilvl w:val="0"/>
+          <w:numId w:val="0"/>
+        </w:numPr>
+        <w:ind w:left="2880" w:firstLine="720"/>
+        <w:rPr>
+          <w:b/>
+        </w:rPr>
+      </w:pPr>
+      <w:r>
+        <w:rPr>
+          <w:noProof/>
+        </w:rPr>
+        <w:drawing>
+          <wp:inline distT="0" distB="0" distL="0" distR="0" wp14:anchorId="71073C2F" wp14:editId="3D9CC179">
+            <wp:extent cx="1192530" cy="517968"/>
+            <wp:effectExtent l="0" t="0" r="7620" b="0"/>
+            <wp:docPr id="2" name="Picture 2"/>
+            <wp:cNvGraphicFramePr>
+              <a:graphicFrameLocks xmlns:a="http://schemas.openxmlformats.org/drawingml/2006/main" noChangeAspect="1"/>
+            </wp:cNvGraphicFramePr>
+            <a:graphic xmlns:a="http://schemas.openxmlformats.org/drawingml/2006/main">
+              <a:graphicData uri="http://schemas.openxmlformats.org/drawingml/2006/picture">
+                <pic:pic xmlns:pic="http://schemas.openxmlformats.org/drawingml/2006/picture">
+                  <pic:nvPicPr>
+                    <pic:cNvPr id="1" name=""/>
+                    <pic:cNvPicPr/>
+                  </pic:nvPicPr>
+                  <pic:blipFill>
+                    <a:blip r:embed="rId7"/>
+                    <a:stretch>
+                      <a:fillRect/>
+                    </a:stretch>
+                  </pic:blipFill>
+                  <pic:spPr>
+                    <a:xfrm>
+                      <a:off x="0" y="0"/>
+                      <a:ext cx="1212492" cy="526638"/>
+                    </a:xfrm>
+                    <a:prstGeom prst="rect">
+                      <a:avLst/>
+                    </a:prstGeom>
+                  </pic:spPr>
+                </pic:pic>
+              </a:graphicData>
+            </a:graphic>
+          </wp:inline>
+        </w:drawing>
+      </w:r>
+    </w:p>
+    <w:p>
+      <w:pPr>
+        <w:pStyle w:val="ListBullet"/>
+        <w:tabs>
+          <w:tab w:val="clear" w:pos="1530"/>
+          <w:tab w:val="num" w:pos="360"/>
+        </w:tabs>
+        <w:ind w:left="360"/>
+      </w:pPr>
+      <w:r>
+        <w:t>Chi-squared</w:t>
+      </w:r>
+      <w:r>
+        <w:t xml:space="preserve"> is </w:t>
+      </w:r>
+      <w:r>
+        <w:rPr>
+          <w:i/>
+        </w:rPr>
+        <w:t>never</w:t>
+      </w:r>
+      <w:r>
+        <w:t xml:space="preserve"> negative</w:t>
+      </w:r>
+      <w:r>
+        <w:t xml:space="preserve"> (</w:t>
+      </w:r>
+      <w:r>
+        <w:rPr>
+          <w:i/>
+        </w:rPr>
+        <w:t>frequencies are counts so are always positive</w:t>
+      </w:r>
+      <w:r>
+        <w:t>)</w:t>
+      </w:r>
+      <w:r>
+        <w:t>, so therefore a chi-square test is always one-directional</w:t>
+      </w:r>
+      <w:r>
+        <w:t xml:space="preserve"> in the positive direction (1-tail on the right w/ a </w:t>
+      </w:r>
+      <w:r>
+        <w:t>critical</w:t>
+      </w:r>
+      <w:r>
+        <w:t xml:space="preserve"> value)</w:t>
+      </w:r>
+    </w:p>
+    <w:p>
+      <w:pPr>
+        <w:pStyle w:val="ListBullet"/>
+        <w:tabs>
+          <w:tab w:val="clear" w:pos="1530"/>
+          <w:tab w:val="num" w:pos="360"/>
+        </w:tabs>
+        <w:ind w:left="360"/>
+      </w:pPr>
+      <w:r>
+        <w:rPr>
+          <w:i/>
+        </w:rPr>
+        <w:t>As we add more categories to our frequency table, the more likely our chi-squared value will be larger</w:t>
+      </w:r>
+      <w:r>
+        <w:t xml:space="preserve">, since we have to add up the frequency proportion for </w:t>
+      </w:r>
+      <w:r>
+        <w:rPr>
+          <w:i/>
+        </w:rPr>
+        <w:t>each</w:t>
+      </w:r>
+      <w:r>
+        <w:t xml:space="preserve"> category</w:t>
+      </w:r>
+    </w:p>
+    <w:p>
+      <w:pPr>
+        <w:pStyle w:val="ListBullet"/>
+        <w:numPr>
+          <w:ilvl w:val="0"/>
+          <w:numId w:val="0"/>
+        </w:numPr>
+        <w:ind w:left="2520" w:firstLine="360"/>
+      </w:pPr>
+      <w:r>
+        <w:rPr>
+          <w:noProof/>
+        </w:rPr>
+        <w:drawing>
+          <wp:inline distT="0" distB="0" distL="0" distR="0" wp14:anchorId="207ACFC4" wp14:editId="65947173">
+            <wp:extent cx="1798320" cy="576222"/>
+            <wp:effectExtent l="0" t="0" r="0" b="0"/>
+            <wp:docPr id="3" name="Picture 3"/>
+            <wp:cNvGraphicFramePr>
+              <a:graphicFrameLocks xmlns:a="http://schemas.openxmlformats.org/drawingml/2006/main" noChangeAspect="1"/>
+            </wp:cNvGraphicFramePr>
+            <a:graphic xmlns:a="http://schemas.openxmlformats.org/drawingml/2006/main">
+              <a:graphicData uri="http://schemas.openxmlformats.org/drawingml/2006/picture">
+                <pic:pic xmlns:pic="http://schemas.openxmlformats.org/drawingml/2006/picture">
+                  <pic:nvPicPr>
+                    <pic:cNvPr id="1" name=""/>
+                    <pic:cNvPicPr/>
+                  </pic:nvPicPr>
+                  <pic:blipFill>
+                    <a:blip r:embed="rId8"/>
+                    <a:stretch>
+                      <a:fillRect/>
+                    </a:stretch>
+                  </pic:blipFill>
+                  <pic:spPr>
+                    <a:xfrm>
+                      <a:off x="0" y="0"/>
+                      <a:ext cx="1817348" cy="582319"/>
+                    </a:xfrm>
+                    <a:prstGeom prst="rect">
+                      <a:avLst/>
+                    </a:prstGeom>
+                  </pic:spPr>
+                </pic:pic>
+              </a:graphicData>
+            </a:graphic>
+          </wp:inline>
+        </w:drawing>
+      </w:r>
+      <w:r>
+        <w:t xml:space="preserve"> </w:t>
+      </w:r>
+    </w:p>
+    <w:p>
+      <w:pPr>
+        <w:pStyle w:val="ListBullet"/>
+        <w:tabs>
+          <w:tab w:val="clear" w:pos="1530"/>
+          <w:tab w:val="num" w:pos="360"/>
+        </w:tabs>
+        <w:ind w:left="360"/>
+      </w:pPr>
+      <w:r>
+        <w:t>More categories = more dF = larger chi-squared</w:t>
+      </w:r>
+      <w:r>
+        <w:t>, but we don’t want to reject h(0) just b/c there’s a lot of categories</w:t>
+      </w:r>
+    </w:p>
+    <w:p>
+      <w:pPr>
+        <w:pStyle w:val="ListBullet"/>
+        <w:tabs>
+          <w:tab w:val="clear" w:pos="1530"/>
+          <w:tab w:val="num" w:pos="360"/>
+        </w:tabs>
+        <w:ind w:left="360"/>
+      </w:pPr>
+      <w:r>
+        <w:t>Therefore, w/ more categories, we need a higher critical value in order to reject h(0)</w:t>
+      </w:r>
+    </w:p>
+    <w:p>
+      <w:pPr>
+        <w:pStyle w:val="ListBullet"/>
+        <w:numPr>
+          <w:ilvl w:val="0"/>
+          <w:numId w:val="0"/>
+        </w:numPr>
+        <w:ind w:left="1800" w:firstLine="360"/>
+      </w:pPr>
+      <w:r>
+        <w:rPr>
+          <w:noProof/>
+        </w:rPr>
+        <w:drawing>
+          <wp:inline distT="0" distB="0" distL="0" distR="0" wp14:anchorId="2D912D7E" wp14:editId="6545B7D2">
+            <wp:extent cx="3723755" cy="1258359"/>
+            <wp:effectExtent l="0" t="0" r="0" b="0"/>
+            <wp:docPr id="4" name="Picture 4"/>
+            <wp:cNvGraphicFramePr>
+              <a:graphicFrameLocks xmlns:a="http://schemas.openxmlformats.org/drawingml/2006/main" noChangeAspect="1"/>
+            </wp:cNvGraphicFramePr>
+            <a:graphic xmlns:a="http://schemas.openxmlformats.org/drawingml/2006/main">
+              <a:graphicData uri="http://schemas.openxmlformats.org/drawingml/2006/picture">
+                <pic:pic xmlns:pic="http://schemas.openxmlformats.org/drawingml/2006/picture">
+                  <pic:nvPicPr>
+                    <pic:cNvPr id="1" name=""/>
+                    <pic:cNvPicPr/>
+                  </pic:nvPicPr>
+                  <pic:blipFill>
+                    <a:blip r:embed="rId9"/>
+                    <a:stretch>
+                      <a:fillRect/>
+                    </a:stretch>
+                  </pic:blipFill>
+                  <pic:spPr>
+                    <a:xfrm>
+                      <a:off x="0" y="0"/>
+                      <a:ext cx="3781444" cy="1277854"/>
+                    </a:xfrm>
+                    <a:prstGeom prst="rect">
+                      <a:avLst/>
+                    </a:prstGeom>
+                  </pic:spPr>
+                </pic:pic>
+              </a:graphicData>
+            </a:graphic>
+          </wp:inline>
+        </w:drawing>
+      </w:r>
+    </w:p>
+    <w:p>
+      <w:pPr>
+        <w:pStyle w:val="ListBullet"/>
+        <w:tabs>
+          <w:tab w:val="clear" w:pos="1530"/>
+          <w:tab w:val="num" w:pos="720"/>
+        </w:tabs>
+        <w:ind w:left="720"/>
+      </w:pPr>
+      <w:r>
+        <w:t xml:space="preserve">Shorter distribution </w:t>
+      </w:r>
+      <w:r>
+        <w:sym w:font="Wingdings" w:char="F0E0"/>
+      </w:r>
+      <w:r>
+        <w:t xml:space="preserve"> critical value further to right = distribution has more categories = more Df</w:t>
+      </w:r>
+    </w:p>
+    <w:p>
+      <w:pPr>
+        <w:pStyle w:val="ListBullet"/>
+        <w:tabs>
+          <w:tab w:val="clear" w:pos="1530"/>
+          <w:tab w:val="num" w:pos="360"/>
+        </w:tabs>
+        <w:ind w:left="360"/>
+      </w:pPr>
+      <w:r>
+        <w:t>All chi-squared distributions are positively-skewed w/ skewness decreasing as # of categories (+ therefore dF increases)</w:t>
+      </w:r>
+    </w:p>
+    <w:p>
+      <w:pPr>
+        <w:pStyle w:val="ListBullet"/>
+        <w:tabs>
+          <w:tab w:val="clear" w:pos="1530"/>
+          <w:tab w:val="num" w:pos="2520"/>
+        </w:tabs>
+        <w:ind w:left="2520"/>
+      </w:pPr>
+      <w:r>
+        <w:rPr>
+          <w:noProof/>
+        </w:rPr>
+        <w:drawing>
+          <wp:inline distT="0" distB="0" distL="0" distR="0" wp14:anchorId="1F862E2B" wp14:editId="70FB371A">
+            <wp:extent cx="2438777" cy="1860697"/>
+            <wp:effectExtent l="0" t="0" r="0" b="6350"/>
+            <wp:docPr id="5" name="Picture 5"/>
+            <wp:cNvGraphicFramePr>
+              <a:graphicFrameLocks xmlns:a="http://schemas.openxmlformats.org/drawingml/2006/main" noChangeAspect="1"/>
+            </wp:cNvGraphicFramePr>
+            <a:graphic xmlns:a="http://schemas.openxmlformats.org/drawingml/2006/main">
+              <a:graphicData uri="http://schemas.openxmlformats.org/drawingml/2006/picture">
+                <pic:pic xmlns:pic="http://schemas.openxmlformats.org/drawingml/2006/picture">
+                  <pic:nvPicPr>
+                    <pic:cNvPr id="1" name=""/>
+                    <pic:cNvPicPr/>
+                  </pic:nvPicPr>
+                  <pic:blipFill>
+                    <a:blip r:embed="rId10"/>
+                    <a:stretch>
+                      <a:fillRect/>
+                    </a:stretch>
+                  </pic:blipFill>
+                  <pic:spPr>
+                    <a:xfrm>
+                      <a:off x="0" y="0"/>
+                      <a:ext cx="2468680" cy="1883512"/>
+                    </a:xfrm>
+                    <a:prstGeom prst="rect">
+                      <a:avLst/>
+                    </a:prstGeom>
+                  </pic:spPr>
+                </pic:pic>
+              </a:graphicData>
+            </a:graphic>
+          </wp:inline>
+        </w:drawing>
+      </w:r>
+    </w:p>
+    <w:p>
+      <w:pPr>
+        <w:pStyle w:val="ListBullet"/>
+        <w:tabs>
+          <w:tab w:val="clear" w:pos="1530"/>
+          <w:tab w:val="num" w:pos="1080"/>
+        </w:tabs>
+        <w:ind w:left="1080"/>
+      </w:pPr>
+      <w:r>
+        <w:t>See the red line has the highest dF = 9 + least skewness</w:t>
+      </w:r>
+    </w:p>
+    <w:p>
+      <w:pPr>
+        <w:pStyle w:val="ListBullet"/>
+        <w:tabs>
+          <w:tab w:val="clear" w:pos="1530"/>
+          <w:tab w:val="num" w:pos="360"/>
+        </w:tabs>
+        <w:ind w:left="360"/>
+      </w:pPr>
+      <w:r>
+        <w:lastRenderedPageBreak/>
+        <w:t>So as categories (+ therefore dF) increases, sk</w:t>
+      </w:r>
+      <w:r>
+        <w:t>ewness decreases = chi-squared distribution better approximates normal distribution (but it never becomes perfectly normal)</w:t>
+      </w:r>
+    </w:p>
+    <w:p>
+      <w:pPr>
+        <w:pStyle w:val="ListBullet"/>
+        <w:numPr>
+          <w:ilvl w:val="0"/>
+          <w:numId w:val="0"/>
+        </w:numPr>
+        <w:ind w:left="1800" w:firstLine="360"/>
+      </w:pPr>
+      <w:r>
+        <w:t xml:space="preserve"> </w:t>
+      </w:r>
+      <w:r>
+        <w:rPr>
+          <w:noProof/>
+        </w:rPr>
+        <w:drawing>
+          <wp:inline distT="0" distB="0" distL="0" distR="0" wp14:anchorId="03614B83" wp14:editId="39ED0896">
+            <wp:extent cx="2583933" cy="1243878"/>
+            <wp:effectExtent l="0" t="0" r="6985" b="0"/>
+            <wp:docPr id="6" name="Picture 6"/>
+            <wp:cNvGraphicFramePr>
+              <a:graphicFrameLocks xmlns:a="http://schemas.openxmlformats.org/drawingml/2006/main" noChangeAspect="1"/>
+            </wp:cNvGraphicFramePr>
+            <a:graphic xmlns:a="http://schemas.openxmlformats.org/drawingml/2006/main">
+              <a:graphicData uri="http://schemas.openxmlformats.org/drawingml/2006/picture">
+                <pic:pic xmlns:pic="http://schemas.openxmlformats.org/drawingml/2006/picture">
+                  <pic:nvPicPr>
+                    <pic:cNvPr id="1" name=""/>
+                    <pic:cNvPicPr/>
+                  </pic:nvPicPr>
+                  <pic:blipFill>
+                    <a:blip r:embed="rId11"/>
+                    <a:stretch>
+                      <a:fillRect/>
+                    </a:stretch>
+                  </pic:blipFill>
+                  <pic:spPr>
+                    <a:xfrm>
+                      <a:off x="0" y="0"/>
+                      <a:ext cx="2602384" cy="1252760"/>
+                    </a:xfrm>
+                    <a:prstGeom prst="rect">
+                      <a:avLst/>
+                    </a:prstGeom>
+                  </pic:spPr>
+                </pic:pic>
+              </a:graphicData>
+            </a:graphic>
+          </wp:inline>
+        </w:drawing>
+      </w:r>
+    </w:p>
+    <w:p>
+      <w:pPr>
+        <w:pStyle w:val="ListBullet"/>
+        <w:tabs>
+          <w:tab w:val="clear" w:pos="1530"/>
+          <w:tab w:val="num" w:pos="720"/>
+        </w:tabs>
+        <w:ind w:left="720"/>
+      </w:pPr>
+      <w:r>
+        <w:t xml:space="preserve">dF here = 1 </w:t>
+      </w:r>
+      <w:r>
+        <w:sym w:font="Wingdings" w:char="F0E0"/>
+      </w:r>
+      <w:r>
+        <w:t xml:space="preserve"> can only choose value for 1 box, and the rest have to automatically add up to those marginal totals</w:t>
+      </w:r>
+    </w:p>
+    <w:p>
+      <w:pPr>
+        <w:pStyle w:val="ListBullet"/>
+        <w:tabs>
+          <w:tab w:val="clear" w:pos="1530"/>
+          <w:tab w:val="num" w:pos="360"/>
+        </w:tabs>
+        <w:ind w:left="360"/>
+      </w:pPr>
+      <w:r>
+        <w:t xml:space="preserve">So </w:t>
+      </w:r>
+      <w:r>
+        <w:rPr>
+          <w:b/>
+        </w:rPr>
+        <w:t xml:space="preserve">dF = </w:t>
+      </w:r>
+      <w:r>
+        <w:rPr>
+          <w:b/>
+        </w:rPr>
+        <w:t>(</w:t>
+      </w:r>
+      <w:r>
+        <w:rPr>
+          <w:b/>
+        </w:rPr>
+        <w:t xml:space="preserve">number of categories </w:t>
+      </w:r>
+      <w:r>
+        <w:rPr>
+          <w:b/>
+        </w:rPr>
+        <w:t>–</w:t>
+      </w:r>
+      <w:r>
+        <w:rPr>
+          <w:b/>
+        </w:rPr>
+        <w:t xml:space="preserve"> 1</w:t>
+      </w:r>
+      <w:r>
+        <w:rPr>
+          <w:b/>
+        </w:rPr>
+        <w:t>)*(number of response – 1 = (2-1)*(2-1) =</w:t>
+      </w:r>
+      <w:r>
+        <w:t xml:space="preserve"> 1</w:t>
+      </w:r>
+      <w:r>
+        <w:t>*1</w:t>
+      </w:r>
+      <w:r>
+        <w:t xml:space="preserve"> = 1</w:t>
+      </w:r>
+    </w:p>
+    <w:p>
+      <w:pPr>
+        <w:pStyle w:val="ListBullet"/>
+        <w:numPr>
+          <w:ilvl w:val="0"/>
+          <w:numId w:val="0"/>
+        </w:numPr>
+        <w:ind w:left="360"/>
+      </w:pPr>
+    </w:p>
+    <w:p>
+      <w:pPr>
+        <w:pStyle w:val="ListBullet"/>
+        <w:tabs>
+          <w:tab w:val="clear" w:pos="1530"/>
+          <w:tab w:val="num" w:pos="360"/>
+        </w:tabs>
+        <w:ind w:left="360"/>
+      </w:pPr>
+      <w:r>
+        <w:t>Chi-squared Goodness of Fit test measure how well observed values match expected values for a certain variable</w:t>
+      </w:r>
+    </w:p>
+    <w:p>
+      <w:pPr>
+        <w:pStyle w:val="ListBullet"/>
+        <w:tabs>
+          <w:tab w:val="clear" w:pos="1530"/>
+          <w:tab w:val="num" w:pos="360"/>
+        </w:tabs>
+        <w:ind w:left="360"/>
+      </w:pPr>
+      <w:r>
+        <w:t xml:space="preserve">Can also help us determine if 2 variables are independent </w:t>
+      </w:r>
+      <w:r>
+        <w:sym w:font="Wingdings" w:char="F0E0"/>
+      </w:r>
+      <w:r>
+        <w:t xml:space="preserve"> </w:t>
+      </w:r>
+      <w:r>
+        <w:rPr>
+          <w:b/>
+        </w:rPr>
+        <w:t>Chi-Squared Test For Independence</w:t>
+      </w:r>
+    </w:p>
+    <w:p>
+      <w:pPr>
+        <w:pStyle w:val="ListBullet"/>
+        <w:tabs>
+          <w:tab w:val="clear" w:pos="1530"/>
+          <w:tab w:val="num" w:pos="1080"/>
+        </w:tabs>
+        <w:ind w:left="1080"/>
+      </w:pPr>
+      <w:r>
+        <w:rPr>
+          <w:noProof/>
+        </w:rPr>
+        <w:drawing>
+          <wp:inline distT="0" distB="0" distL="0" distR="0" wp14:anchorId="794DA671" wp14:editId="4B1110E5">
+            <wp:extent cx="3721395" cy="1593918"/>
+            <wp:effectExtent l="0" t="0" r="0" b="6350"/>
+            <wp:docPr id="7" name="Picture 7"/>
+            <wp:cNvGraphicFramePr>
+              <a:graphicFrameLocks xmlns:a="http://schemas.openxmlformats.org/drawingml/2006/main" noChangeAspect="1"/>
+            </wp:cNvGraphicFramePr>
+            <a:graphic xmlns:a="http://schemas.openxmlformats.org/drawingml/2006/main">
+              <a:graphicData uri="http://schemas.openxmlformats.org/drawingml/2006/picture">
+                <pic:pic xmlns:pic="http://schemas.openxmlformats.org/drawingml/2006/picture">
+                  <pic:nvPicPr>
+                    <pic:cNvPr id="1" name=""/>
+                    <pic:cNvPicPr/>
+                  </pic:nvPicPr>
+                  <pic:blipFill>
+                    <a:blip r:embed="rId12"/>
+                    <a:stretch>
+                      <a:fillRect/>
+                    </a:stretch>
+                  </pic:blipFill>
+                  <pic:spPr>
+                    <a:xfrm>
+                      <a:off x="0" y="0"/>
+                      <a:ext cx="3737594" cy="1600856"/>
+                    </a:xfrm>
+                    <a:prstGeom prst="rect">
+                      <a:avLst/>
+                    </a:prstGeom>
+                  </pic:spPr>
+                </pic:pic>
+              </a:graphicData>
+            </a:graphic>
+          </wp:inline>
+        </w:drawing>
+      </w:r>
+    </w:p>
+    <w:p>
+      <w:pPr>
+        <w:pStyle w:val="ListBullet"/>
+        <w:tabs>
+          <w:tab w:val="clear" w:pos="1530"/>
+          <w:tab w:val="num" w:pos="720"/>
+        </w:tabs>
+        <w:ind w:left="720"/>
+      </w:pPr>
+      <w:r>
+        <w:t>Here, instead of just having expected + observed values, we also look at the # of people who answer</w:t>
+      </w:r>
+      <w:r>
+        <w:t>ed</w:t>
+      </w:r>
+      <w:r>
+        <w:t xml:space="preserve"> response 1 for both variable 1 and variable 2, who answered response 2 for variable 1 and response 1 for variable 2, and so on</w:t>
+      </w:r>
+    </w:p>
+    <w:p>
+      <w:pPr>
+        <w:pStyle w:val="ListBullet"/>
+        <w:numPr>
+          <w:ilvl w:val="0"/>
+          <w:numId w:val="0"/>
+        </w:numPr>
+        <w:ind w:left="360"/>
+      </w:pPr>
+    </w:p>
+    <w:p>
+      <w:pPr>
+        <w:pStyle w:val="ListBullet"/>
+        <w:tabs>
+          <w:tab w:val="clear" w:pos="1530"/>
+          <w:tab w:val="num" w:pos="360"/>
+        </w:tabs>
+        <w:ind w:left="360"/>
+      </w:pPr>
+      <w:r>
+        <w:t>Ex: Does the wording of a question influence how well people remember details? n = 150 students of University of Washington watched 1 minute clip of a car accident + split into 3 groups of 50</w:t>
+      </w:r>
+    </w:p>
+    <w:p>
+      <w:pPr>
+        <w:pStyle w:val="ListBullet"/>
+        <w:numPr>
+          <w:ilvl w:val="0"/>
+          <w:numId w:val="0"/>
+        </w:numPr>
+        <w:ind w:left="1080" w:firstLine="360"/>
+      </w:pPr>
+      <w:r>
+        <w:rPr>
+          <w:noProof/>
+        </w:rPr>
+        <w:drawing>
+          <wp:inline distT="0" distB="0" distL="0" distR="0" wp14:anchorId="31D1B8BA" wp14:editId="6DFCA049">
+            <wp:extent cx="4846847" cy="965744"/>
+            <wp:effectExtent l="0" t="0" r="0" b="6350"/>
+            <wp:docPr id="8" name="Picture 8"/>
+            <wp:cNvGraphicFramePr>
+              <a:graphicFrameLocks xmlns:a="http://schemas.openxmlformats.org/drawingml/2006/main" noChangeAspect="1"/>
+            </wp:cNvGraphicFramePr>
+            <a:graphic xmlns:a="http://schemas.openxmlformats.org/drawingml/2006/main">
+              <a:graphicData uri="http://schemas.openxmlformats.org/drawingml/2006/picture">
+                <pic:pic xmlns:pic="http://schemas.openxmlformats.org/drawingml/2006/picture">
+                  <pic:nvPicPr>
+                    <pic:cNvPr id="1" name=""/>
+                    <pic:cNvPicPr/>
+                  </pic:nvPicPr>
+                  <pic:blipFill>
+                    <a:blip r:embed="rId13"/>
+                    <a:stretch>
+                      <a:fillRect/>
+                    </a:stretch>
+                  </pic:blipFill>
+                  <pic:spPr>
+                    <a:xfrm>
+                      <a:off x="0" y="0"/>
+                      <a:ext cx="4895933" cy="975525"/>
+                    </a:xfrm>
+                    <a:prstGeom prst="rect">
+                      <a:avLst/>
+                    </a:prstGeom>
+                  </pic:spPr>
+                </pic:pic>
+              </a:graphicData>
+            </a:graphic>
+          </wp:inline>
+        </w:drawing>
+      </w:r>
+    </w:p>
+    <w:p>
+      <w:pPr>
+        <w:pStyle w:val="ListBullet"/>
+        <w:tabs>
+          <w:tab w:val="clear" w:pos="1530"/>
+          <w:tab w:val="num" w:pos="1080"/>
+        </w:tabs>
+        <w:ind w:left="1080"/>
+      </w:pPr>
+      <w:r>
+        <w:t>After 1 week, all students were asked if they saw any broken glass (there was none)</w:t>
+      </w:r>
+    </w:p>
+    <w:p>
+      <w:pPr>
+        <w:pStyle w:val="ListBullet"/>
+        <w:numPr>
+          <w:ilvl w:val="0"/>
+          <w:numId w:val="0"/>
+        </w:numPr>
+        <w:ind w:left="2520" w:firstLine="360"/>
+      </w:pPr>
+      <w:r>
+        <w:rPr>
+          <w:noProof/>
+        </w:rPr>
+        <w:drawing>
+          <wp:inline distT="0" distB="0" distL="0" distR="0" wp14:anchorId="3CC70C76" wp14:editId="1AB6DD69">
+            <wp:extent cx="1730398" cy="1045092"/>
+            <wp:effectExtent l="0" t="0" r="3175" b="3175"/>
+            <wp:docPr id="9" name="Picture 9"/>
+            <wp:cNvGraphicFramePr>
+              <a:graphicFrameLocks xmlns:a="http://schemas.openxmlformats.org/drawingml/2006/main" noChangeAspect="1"/>
+            </wp:cNvGraphicFramePr>
+            <a:graphic xmlns:a="http://schemas.openxmlformats.org/drawingml/2006/main">
+              <a:graphicData uri="http://schemas.openxmlformats.org/drawingml/2006/picture">
+                <pic:pic xmlns:pic="http://schemas.openxmlformats.org/drawingml/2006/picture">
+                  <pic:nvPicPr>
+                    <pic:cNvPr id="1" name=""/>
+                    <pic:cNvPicPr/>
+                  </pic:nvPicPr>
+                  <pic:blipFill>
+                    <a:blip r:embed="rId14"/>
+                    <a:stretch>
+                      <a:fillRect/>
+                    </a:stretch>
+                  </pic:blipFill>
+                  <pic:spPr>
+                    <a:xfrm>
+                      <a:off x="0" y="0"/>
+                      <a:ext cx="1736463" cy="1048755"/>
+                    </a:xfrm>
+                    <a:prstGeom prst="rect">
+                      <a:avLst/>
+                    </a:prstGeom>
+                  </pic:spPr>
+                </pic:pic>
+              </a:graphicData>
+            </a:graphic>
+          </wp:inline>
+        </w:drawing>
+      </w:r>
+    </w:p>
+    <w:p>
+      <w:pPr>
+        <w:pStyle w:val="ListBullet"/>
+        <w:numPr>
+          <w:ilvl w:val="0"/>
+          <w:numId w:val="0"/>
+        </w:numPr>
+        <w:ind w:firstLine="720"/>
+      </w:pPr>
+      <w:r>
+        <w:rPr>
+          <w:noProof/>
+        </w:rPr>
+        <w:lastRenderedPageBreak/>
+        <w:drawing>
+          <wp:inline distT="0" distB="0" distL="0" distR="0" wp14:anchorId="6114E7AA" wp14:editId="0446D538">
+            <wp:extent cx="4465674" cy="1156495"/>
+            <wp:effectExtent l="0" t="0" r="0" b="5715"/>
+            <wp:docPr id="11" name="Picture 11"/>
+            <wp:cNvGraphicFramePr>
+              <a:graphicFrameLocks xmlns:a="http://schemas.openxmlformats.org/drawingml/2006/main" noChangeAspect="1"/>
+            </wp:cNvGraphicFramePr>
+            <a:graphic xmlns:a="http://schemas.openxmlformats.org/drawingml/2006/main">
+              <a:graphicData uri="http://schemas.openxmlformats.org/drawingml/2006/picture">
+                <pic:pic xmlns:pic="http://schemas.openxmlformats.org/drawingml/2006/picture">
+                  <pic:nvPicPr>
+                    <pic:cNvPr id="1" name=""/>
+                    <pic:cNvPicPr/>
+                  </pic:nvPicPr>
+                  <pic:blipFill>
+                    <a:blip r:embed="rId15"/>
+                    <a:stretch>
+                      <a:fillRect/>
+                    </a:stretch>
+                  </pic:blipFill>
+                  <pic:spPr>
+                    <a:xfrm>
+                      <a:off x="0" y="0"/>
+                      <a:ext cx="4488869" cy="1162502"/>
+                    </a:xfrm>
+                    <a:prstGeom prst="rect">
+                      <a:avLst/>
+                    </a:prstGeom>
+                  </pic:spPr>
+                </pic:pic>
+              </a:graphicData>
+            </a:graphic>
+          </wp:inline>
+        </w:drawing>
+      </w:r>
+    </w:p>
+    <w:p>
+      <w:pPr>
+        <w:pStyle w:val="ListBullet"/>
+        <w:tabs>
+          <w:tab w:val="clear" w:pos="1530"/>
+          <w:tab w:val="num" w:pos="360"/>
+        </w:tabs>
+        <w:ind w:left="360"/>
+      </w:pPr>
+      <w:r>
+        <w:rPr>
+          <w:u w:val="single"/>
+        </w:rPr>
+        <w:t>Goal</w:t>
+      </w:r>
+      <w:r>
+        <w:t>: To see if there’s independence between the 3 groups (hit, smash, control)</w:t>
+      </w:r>
+    </w:p>
+    <w:p>
+      <w:pPr>
+        <w:pStyle w:val="ListBullet"/>
+        <w:tabs>
+          <w:tab w:val="clear" w:pos="1530"/>
+          <w:tab w:val="num" w:pos="720"/>
+        </w:tabs>
+        <w:ind w:left="720"/>
+        <w:rPr>
+          <w:i/>
+        </w:rPr>
+      </w:pPr>
+      <w:r>
+        <w:t xml:space="preserve">By </w:t>
+      </w:r>
+      <w:r>
+        <w:rPr>
+          <w:b/>
+        </w:rPr>
+        <w:t>independent</w:t>
+      </w:r>
+      <w:r>
+        <w:t xml:space="preserve">, we mean there’s </w:t>
+      </w:r>
+      <w:r>
+        <w:rPr>
+          <w:i/>
+        </w:rPr>
+        <w:t>no consistent predictable relationship between the variables</w:t>
+      </w:r>
+    </w:p>
+    <w:p>
+      <w:pPr>
+        <w:pStyle w:val="ListBullet"/>
+        <w:tabs>
+          <w:tab w:val="clear" w:pos="1530"/>
+          <w:tab w:val="num" w:pos="360"/>
+        </w:tabs>
+        <w:ind w:left="360"/>
+      </w:pPr>
+      <w:r>
+        <w:t>H(0): Response for the glass question is independent of the wording in the question</w:t>
+      </w:r>
+    </w:p>
+    <w:p>
+      <w:pPr>
+        <w:pStyle w:val="ListBullet"/>
+        <w:tabs>
+          <w:tab w:val="clear" w:pos="1530"/>
+          <w:tab w:val="num" w:pos="360"/>
+        </w:tabs>
+        <w:ind w:left="360"/>
+      </w:pPr>
+      <w:r>
+        <w:t>To show independence, we have to compare observed to expected</w:t>
+      </w:r>
+    </w:p>
+    <w:p>
+      <w:pPr>
+        <w:pStyle w:val="ListBullet"/>
+        <w:tabs>
+          <w:tab w:val="clear" w:pos="1530"/>
+          <w:tab w:val="num" w:pos="360"/>
+        </w:tabs>
+        <w:ind w:left="360"/>
+      </w:pPr>
+      <w:r>
+        <w:t>Calculating expected frequencies can be tricky b/c they’re based on the # of points in each of the groups (3), but also the marginal totals for the responses (2)</w:t>
+      </w:r>
+    </w:p>
+    <w:p>
+      <w:pPr>
+        <w:pStyle w:val="ListBullet"/>
+        <w:numPr>
+          <w:ilvl w:val="0"/>
+          <w:numId w:val="0"/>
+        </w:numPr>
+        <w:ind w:left="1800" w:firstLine="360"/>
+      </w:pPr>
+      <w:r>
+        <w:rPr>
+          <w:noProof/>
+        </w:rPr>
+        <w:drawing>
+          <wp:inline distT="0" distB="0" distL="0" distR="0" wp14:anchorId="175A8F5D" wp14:editId="47EB9106">
+            <wp:extent cx="3029172" cy="969335"/>
+            <wp:effectExtent l="0" t="0" r="0" b="2540"/>
+            <wp:docPr id="12" name="Picture 12"/>
+            <wp:cNvGraphicFramePr>
+              <a:graphicFrameLocks xmlns:a="http://schemas.openxmlformats.org/drawingml/2006/main" noChangeAspect="1"/>
+            </wp:cNvGraphicFramePr>
+            <a:graphic xmlns:a="http://schemas.openxmlformats.org/drawingml/2006/main">
+              <a:graphicData uri="http://schemas.openxmlformats.org/drawingml/2006/picture">
+                <pic:pic xmlns:pic="http://schemas.openxmlformats.org/drawingml/2006/picture">
+                  <pic:nvPicPr>
+                    <pic:cNvPr id="1" name=""/>
+                    <pic:cNvPicPr/>
+                  </pic:nvPicPr>
+                  <pic:blipFill>
+                    <a:blip r:embed="rId16"/>
+                    <a:stretch>
+                      <a:fillRect/>
+                    </a:stretch>
+                  </pic:blipFill>
+                  <pic:spPr>
+                    <a:xfrm>
+                      <a:off x="0" y="0"/>
+                      <a:ext cx="3047147" cy="975087"/>
+                    </a:xfrm>
+                    <a:prstGeom prst="rect">
+                      <a:avLst/>
+                    </a:prstGeom>
+                  </pic:spPr>
+                </pic:pic>
+              </a:graphicData>
+            </a:graphic>
+          </wp:inline>
+        </w:drawing>
+      </w:r>
+    </w:p>
+    <w:p>
+      <w:pPr>
+        <w:pStyle w:val="ListBullet"/>
+        <w:tabs>
+          <w:tab w:val="clear" w:pos="1530"/>
+          <w:tab w:val="num" w:pos="360"/>
+        </w:tabs>
+        <w:ind w:left="360"/>
+      </w:pPr>
+      <w:r>
+        <w:t xml:space="preserve">Basically take the marginal total and divide by the # of groups = expected value </w:t>
+      </w:r>
+      <w:r>
+        <w:t>for each group</w:t>
+      </w:r>
+      <w:r>
+        <w:t xml:space="preserve"> for each response </w:t>
+      </w:r>
+      <w:r>
+        <w:sym w:font="Wingdings" w:char="F0E0"/>
+      </w:r>
+      <w:r>
+        <w:t xml:space="preserve"> </w:t>
+      </w:r>
+      <w:r>
+        <w:rPr>
+          <w:b/>
+        </w:rPr>
+        <w:t>column total * row total / grand total</w:t>
+      </w:r>
+    </w:p>
+    <w:p>
+      <w:pPr>
+        <w:pStyle w:val="ListBullet"/>
+        <w:tabs>
+          <w:tab w:val="clear" w:pos="1530"/>
+          <w:tab w:val="num" w:pos="360"/>
+        </w:tabs>
+        <w:ind w:left="360"/>
+      </w:pPr>
+      <w:r>
+        <w:t xml:space="preserve">But testing for </w:t>
+      </w:r>
+      <w:r>
+        <w:t>significance</w:t>
+      </w:r>
+      <w:r>
+        <w:t xml:space="preserve"> is only part of the problem, then we should measure </w:t>
+      </w:r>
+      <w:r>
+        <w:rPr>
+          <w:i/>
+        </w:rPr>
+        <w:t xml:space="preserve">the strength of the relationship between variables </w:t>
+      </w:r>
+      <w:r>
+        <w:t xml:space="preserve">= measure of </w:t>
+      </w:r>
+      <w:r>
+        <w:rPr>
+          <w:b/>
+        </w:rPr>
+        <w:t>effect size</w:t>
+      </w:r>
+    </w:p>
+    <w:p>
+      <w:pPr>
+        <w:pStyle w:val="ListBullet"/>
+        <w:tabs>
+          <w:tab w:val="clear" w:pos="1530"/>
+          <w:tab w:val="num" w:pos="360"/>
+        </w:tabs>
+        <w:ind w:left="360"/>
+      </w:pPr>
+      <w:r>
+        <w:t>For this, we use</w:t>
+      </w:r>
+      <w:r>
+        <w:rPr>
+          <w:b/>
+        </w:rPr>
+        <w:t xml:space="preserve"> Cramer’s V </w:t>
+      </w:r>
+      <w:r>
+        <w:rPr>
+          <w:b/>
+        </w:rPr>
+        <w:sym w:font="Wingdings" w:char="F0E0"/>
+      </w:r>
+      <w:r>
+        <w:rPr>
+          <w:b/>
+        </w:rPr>
+        <w:t xml:space="preserve"> phi(c) = Sqrt(Chi/(n*(k-1) where k = smaller of the # of rows or cols</w:t>
+      </w:r>
+    </w:p>
+    <w:p>
+      <w:pPr>
+        <w:pStyle w:val="ListBullet"/>
+        <w:numPr>
+          <w:ilvl w:val="0"/>
+          <w:numId w:val="0"/>
+        </w:numPr>
+        <w:ind w:left="1800" w:firstLine="360"/>
+      </w:pPr>
+      <w:r>
+        <w:rPr>
+          <w:noProof/>
+        </w:rPr>
+        <w:drawing>
+          <wp:inline distT="0" distB="0" distL="0" distR="0" wp14:anchorId="309DD13E" wp14:editId="43BA02FF">
+            <wp:extent cx="2526340" cy="654456"/>
+            <wp:effectExtent l="0" t="0" r="7620" b="0"/>
+            <wp:docPr id="13" name="Picture 13"/>
+            <wp:cNvGraphicFramePr>
+              <a:graphicFrameLocks xmlns:a="http://schemas.openxmlformats.org/drawingml/2006/main" noChangeAspect="1"/>
+            </wp:cNvGraphicFramePr>
+            <a:graphic xmlns:a="http://schemas.openxmlformats.org/drawingml/2006/main">
+              <a:graphicData uri="http://schemas.openxmlformats.org/drawingml/2006/picture">
+                <pic:pic xmlns:pic="http://schemas.openxmlformats.org/drawingml/2006/picture">
+                  <pic:nvPicPr>
+                    <pic:cNvPr id="1" name=""/>
+                    <pic:cNvPicPr/>
+                  </pic:nvPicPr>
+                  <pic:blipFill>
+                    <a:blip r:embed="rId17"/>
+                    <a:stretch>
+                      <a:fillRect/>
+                    </a:stretch>
+                  </pic:blipFill>
+                  <pic:spPr>
+                    <a:xfrm>
+                      <a:off x="0" y="0"/>
+                      <a:ext cx="2571737" cy="666216"/>
+                    </a:xfrm>
+                    <a:prstGeom prst="rect">
+                      <a:avLst/>
+                    </a:prstGeom>
+                  </pic:spPr>
+                </pic:pic>
+              </a:graphicData>
+            </a:graphic>
+          </wp:inline>
+        </w:drawing>
+      </w:r>
+    </w:p>
+    <w:p>
+      <w:pPr>
+        <w:pStyle w:val="ListBullet"/>
+        <w:tabs>
+          <w:tab w:val="clear" w:pos="1530"/>
+          <w:tab w:val="num" w:pos="360"/>
+        </w:tabs>
+        <w:ind w:left="360"/>
+      </w:pPr>
+      <w:r>
+        <w:t>How to interpret Cramer’s V as k increases:</w:t>
+      </w:r>
+    </w:p>
+    <w:p>
+      <w:pPr>
+        <w:pStyle w:val="ListBullet"/>
+        <w:numPr>
+          <w:ilvl w:val="0"/>
+          <w:numId w:val="0"/>
+        </w:numPr>
+        <w:ind w:left="1080" w:firstLine="360"/>
+      </w:pPr>
+      <w:r>
+        <w:rPr>
+          <w:noProof/>
+        </w:rPr>
+        <w:drawing>
+          <wp:inline distT="0" distB="0" distL="0" distR="0" wp14:anchorId="22A5029E" wp14:editId="6625E193">
+            <wp:extent cx="4302199" cy="1294837"/>
+            <wp:effectExtent l="0" t="0" r="3175" b="635"/>
+            <wp:docPr id="15" name="Picture 15"/>
+            <wp:cNvGraphicFramePr>
+              <a:graphicFrameLocks xmlns:a="http://schemas.openxmlformats.org/drawingml/2006/main" noChangeAspect="1"/>
+            </wp:cNvGraphicFramePr>
+            <a:graphic xmlns:a="http://schemas.openxmlformats.org/drawingml/2006/main">
+              <a:graphicData uri="http://schemas.openxmlformats.org/drawingml/2006/picture">
+                <pic:pic xmlns:pic="http://schemas.openxmlformats.org/drawingml/2006/picture">
+                  <pic:nvPicPr>
+                    <pic:cNvPr id="1" name=""/>
+                    <pic:cNvPicPr/>
+                  </pic:nvPicPr>
+                  <pic:blipFill>
+                    <a:blip r:embed="rId18"/>
+                    <a:stretch>
+                      <a:fillRect/>
+                    </a:stretch>
+                  </pic:blipFill>
+                  <pic:spPr>
+                    <a:xfrm>
+                      <a:off x="0" y="0"/>
+                      <a:ext cx="4340770" cy="1306446"/>
+                    </a:xfrm>
+                    <a:prstGeom prst="rect">
+                      <a:avLst/>
+                    </a:prstGeom>
+                  </pic:spPr>
+                </pic:pic>
+              </a:graphicData>
+            </a:graphic>
+          </wp:inline>
+        </w:drawing>
+      </w:r>
+    </w:p>
+    <w:p>
+      <w:pPr>
+        <w:pStyle w:val="ListBullet"/>
+        <w:tabs>
+          <w:tab w:val="clear" w:pos="1530"/>
+          <w:tab w:val="num" w:pos="360"/>
+        </w:tabs>
+        <w:ind w:left="360"/>
+      </w:pPr>
+      <w:r>
+        <w:t>But we want to use this just as a labels to aid future power analysis, rather than fast + hard descriptors</w:t>
+      </w:r>
+    </w:p>
+    <w:p>
+      <w:pPr>
+        <w:pStyle w:val="ListBullet"/>
+        <w:numPr>
+          <w:ilvl w:val="0"/>
+          <w:numId w:val="0"/>
+        </w:numPr>
+        <w:ind w:left="360"/>
+      </w:pPr>
+    </w:p>
+    <w:p>
+      <w:pPr>
+        <w:pStyle w:val="ListBullet"/>
+        <w:tabs>
+          <w:tab w:val="clear" w:pos="1530"/>
+          <w:tab w:val="num" w:pos="360"/>
+        </w:tabs>
+        <w:ind w:left="360"/>
+      </w:pPr>
+      <w:r>
+        <w:rPr>
+          <w:u w:val="single"/>
+        </w:rPr>
+        <w:t xml:space="preserve">Assumptions + </w:t>
+      </w:r>
+      <w:r>
+        <w:rPr>
+          <w:u w:val="single"/>
+        </w:rPr>
+        <w:t>Restrictions</w:t>
+      </w:r>
+      <w:r>
+        <w:rPr>
+          <w:u w:val="single"/>
+        </w:rPr>
+        <w:t xml:space="preserve"> for Chi-squared</w:t>
+      </w:r>
+    </w:p>
+    <w:p>
+      <w:pPr>
+        <w:pStyle w:val="ListBullet"/>
+        <w:tabs>
+          <w:tab w:val="clear" w:pos="1530"/>
+          <w:tab w:val="num" w:pos="720"/>
+        </w:tabs>
+        <w:ind w:left="720"/>
+      </w:pPr>
+      <w:r>
+        <w:t>Avoid dependent observations, only use independence</w:t>
+      </w:r>
+    </w:p>
+    <w:p>
+      <w:pPr>
+        <w:pStyle w:val="ListBullet"/>
+        <w:tabs>
+          <w:tab w:val="clear" w:pos="1530"/>
+          <w:tab w:val="num" w:pos="1080"/>
+        </w:tabs>
+        <w:ind w:left="1080"/>
+      </w:pPr>
+      <w:r>
+        <w:t>In the car crash example, data would be invalid if someone contribute data to more than 1 cell (asked 2 out of the questions)</w:t>
+      </w:r>
+    </w:p>
+    <w:p>
+      <w:pPr>
+        <w:pStyle w:val="ListBullet"/>
+        <w:tabs>
+          <w:tab w:val="clear" w:pos="1530"/>
+          <w:tab w:val="num" w:pos="720"/>
+        </w:tabs>
+        <w:ind w:left="720"/>
+      </w:pPr>
+      <w:r>
+        <w:t>Avoid</w:t>
+      </w:r>
+      <w:r>
+        <w:t xml:space="preserve"> small expected frequencies</w:t>
+      </w:r>
+    </w:p>
+    <w:p>
+      <w:pPr>
+        <w:pStyle w:val="ListBullet"/>
+        <w:tabs>
+          <w:tab w:val="clear" w:pos="1530"/>
+          <w:tab w:val="num" w:pos="720"/>
+        </w:tabs>
+        <w:ind w:left="720"/>
+      </w:pPr>
+      <w:r>
+        <w:t>In general, have a large # of participants/data points</w:t>
+      </w:r>
+    </w:p>
+    <w:p>
+      <w:pPr>
+        <w:pStyle w:val="ListBullet"/>
+        <w:tabs>
+          <w:tab w:val="clear" w:pos="1530"/>
+          <w:tab w:val="num" w:pos="720"/>
+        </w:tabs>
+        <w:ind w:left="720"/>
+      </w:pPr>
+      <w:r>
+        <w:lastRenderedPageBreak/>
+        <w:t>Chi-squared is just based off of a sample of observations, + we have corresponding expected values</w:t>
+      </w:r>
+    </w:p>
+    <w:p>
+      <w:pPr>
+        <w:pStyle w:val="ListBullet"/>
+        <w:tabs>
+          <w:tab w:val="clear" w:pos="1530"/>
+          <w:tab w:val="num" w:pos="1080"/>
+        </w:tabs>
+        <w:ind w:left="1080"/>
+      </w:pPr>
+      <w:r>
+        <w:t>If using chi-squared to make assumptions about the population a sample is from, the total # of participants should be at least 20</w:t>
+      </w:r>
+    </w:p>
+    <w:p>
+      <w:pPr>
+        <w:pStyle w:val="ListBullet"/>
+        <w:tabs>
+          <w:tab w:val="clear" w:pos="1530"/>
+          <w:tab w:val="num" w:pos="1080"/>
+        </w:tabs>
+        <w:ind w:left="1080"/>
+      </w:pPr>
+      <w:r>
+        <w:t>Conservative rule of thumb = each expected cell frequency should be at least 5</w:t>
+      </w:r>
+    </w:p>
+    <w:p>
+      <w:pPr>
+        <w:pStyle w:val="ListBullet"/>
+        <w:numPr>
+          <w:ilvl w:val="0"/>
+          <w:numId w:val="0"/>
+        </w:numPr>
+        <w:ind w:left="1080"/>
+      </w:pPr>
+    </w:p>
+    <w:p>
+      <w:pPr>
+        <w:pStyle w:val="ListBullet"/>
+        <w:tabs>
+          <w:tab w:val="clear" w:pos="1530"/>
+          <w:tab w:val="num" w:pos="360"/>
+        </w:tabs>
+        <w:ind w:left="360"/>
+      </w:pPr>
+      <w:r>
+        <w:t>So chi-squared values can check to see how well observed values fit expected values for categorical data</w:t>
+      </w:r>
+    </w:p>
+    <w:p>
+      <w:pPr>
+        <w:pStyle w:val="ListBullet"/>
+        <w:tabs>
+          <w:tab w:val="clear" w:pos="1530"/>
+          <w:tab w:val="num" w:pos="720"/>
+        </w:tabs>
+        <w:ind w:left="720"/>
+      </w:pPr>
+      <w:r>
+        <w:t xml:space="preserve">In the case of </w:t>
+      </w:r>
+      <w:r>
+        <w:rPr>
+          <w:b/>
+        </w:rPr>
+        <w:t>goodness of fit</w:t>
+      </w:r>
+      <w:r>
+        <w:t>, expected values are what we guess for h(0)</w:t>
+      </w:r>
+    </w:p>
+    <w:p>
+      <w:pPr>
+        <w:pStyle w:val="ListBullet"/>
+        <w:tabs>
+          <w:tab w:val="clear" w:pos="1530"/>
+          <w:tab w:val="num" w:pos="720"/>
+        </w:tabs>
+        <w:ind w:left="720"/>
+      </w:pPr>
+      <w:r>
+        <w:t xml:space="preserve">But for </w:t>
+      </w:r>
+      <w:r>
+        <w:rPr>
+          <w:b/>
+        </w:rPr>
+        <w:t xml:space="preserve">test of independence, </w:t>
+      </w:r>
+      <w:r>
+        <w:t>expected values are based on marginal totals</w:t>
+      </w:r>
       <w:bookmarkStart w:id="1" w:name="_GoBack"/>
-      <w:r>
-        <w:rPr>
-          <w:b/>
-        </w:rPr>
-        <w:t>Expected proportion * n = expected frequencies</w:t>
-      </w:r>
       <w:bookmarkEnd w:id="1"/>
     </w:p>
     <w:sectPr>
@@ -759,7 +2272,7 @@
   <w:abstractNum w:abstractNumId="0" w15:restartNumberingAfterBreak="0">
     <w:nsid w:val="FFFFFF89"/>
     <w:multiLevelType w:val="singleLevel"/>
-    <w:tmpl w:val="2DF0D578"/>
+    <w:tmpl w:val="F17A88FE"/>
     <w:lvl w:ilvl="0">
       <w:start w:val="1"/>
       <w:numFmt w:val="bullet"/>
@@ -876,6 +2389,9 @@
     <w:abstractNumId w:val="0"/>
   </w:num>
   <w:num w:numId="4">
+    <w:abstractNumId w:val="0"/>
+  </w:num>
+  <w:num w:numId="5">
     <w:abstractNumId w:val="0"/>
   </w:num>
 </w:numbering>
@@ -1732,7 +3248,7 @@
 </file>
 
 <file path=customXml/itemProps1.xml><?xml version="1.0" encoding="utf-8"?>
-<ds:datastoreItem xmlns:ds="http://schemas.openxmlformats.org/officeDocument/2006/customXml" ds:itemID="{FC3FCAA0-E284-45DA-9C90-E44D70A1DD62}">
+<ds:datastoreItem xmlns:ds="http://schemas.openxmlformats.org/officeDocument/2006/customXml" ds:itemID="{676268AE-2F1E-4317-AEEC-78D5FEE0C7F3}">
   <ds:schemaRefs>
     <ds:schemaRef ds:uri="http://schemas.openxmlformats.org/officeDocument/2006/bibliography"/>
   </ds:schemaRefs>

</xml_diff>